<commit_message>
Update manual of operation
- .sh files become executable
- add what to do, if the page is not displayed
</commit_message>
<xml_diff>
--- a/docs/external/Руководство оператора.docx
+++ b/docs/external/Руководство оператора.docx
@@ -2203,21 +2203,7 @@
             <w:rStyle w:val="Hyperlink"/>
             <w:noProof/>
           </w:rPr>
-          <w:t>Аннота</w:t>
-        </w:r>
-        <w:r>
-          <w:rPr>
-            <w:rStyle w:val="Hyperlink"/>
-            <w:noProof/>
-          </w:rPr>
-          <w:t>ц</w:t>
-        </w:r>
-        <w:r>
-          <w:rPr>
-            <w:rStyle w:val="Hyperlink"/>
-            <w:noProof/>
-          </w:rPr>
-          <w:t>ия</w:t>
+          <w:t>Аннотация</w:t>
         </w:r>
         <w:r>
           <w:rPr>
@@ -2641,21 +2627,7 @@
             <w:rStyle w:val="Hyperlink"/>
             <w:noProof/>
           </w:rPr>
-          <w:t>3.1.1 Ска</w:t>
-        </w:r>
-        <w:r>
-          <w:rPr>
-            <w:rStyle w:val="Hyperlink"/>
-            <w:noProof/>
-          </w:rPr>
-          <w:t>ч</w:t>
-        </w:r>
-        <w:r>
-          <w:rPr>
-            <w:rStyle w:val="Hyperlink"/>
-            <w:noProof/>
-          </w:rPr>
-          <w:t>ать репозиторий с исходным кодом ПО «</w:t>
+          <w:t>3.1.1 Скачать репозиторий с исходным кодом ПО «</w:t>
         </w:r>
         <w:r>
           <w:rPr>
@@ -3310,13 +3282,7 @@
         <w:t>AFR</w:t>
       </w:r>
       <w:r>
-        <w:t>» предназначено для решени</w:t>
-      </w:r>
-      <w:r>
-        <w:t>я</w:t>
-      </w:r>
-      <w:r>
-        <w:t xml:space="preserve"> задачи </w:t>
+        <w:t xml:space="preserve">» предназначено для решения задачи </w:t>
       </w:r>
       <w:r>
         <w:rPr>
@@ -3573,8 +3539,6 @@
         </w:rPr>
       </w:pPr>
       <w:bookmarkStart w:id="16" w:name="_Toc6263192"/>
-      <w:bookmarkStart w:id="17" w:name="_GoBack"/>
-      <w:bookmarkEnd w:id="17"/>
       <w:r>
         <w:rPr>
           <w:lang w:val="ru-RU"/>
@@ -3710,7 +3674,7 @@
           <w:lang w:val="ru-RU"/>
         </w:rPr>
       </w:pPr>
-      <w:bookmarkStart w:id="18" w:name="_Toc6263193"/>
+      <w:bookmarkStart w:id="17" w:name="_Toc6263193"/>
       <w:r>
         <w:t>3.1.</w:t>
       </w:r>
@@ -3755,7 +3719,7 @@
         </w:rPr>
         <w:t>»</w:t>
       </w:r>
-      <w:bookmarkEnd w:id="18"/>
+      <w:bookmarkEnd w:id="17"/>
     </w:p>
     <w:p>
       <w:pPr>
@@ -3845,7 +3809,7 @@
           <w:shd w:val="clear" w:color="auto" w:fill="FFFFFF"/>
           <w:lang w:val="en-US"/>
         </w:rPr>
-        <w:t>bash install.sh</w:t>
+        <w:t>install.sh</w:t>
       </w:r>
     </w:p>
     <w:p>
@@ -3865,7 +3829,7 @@
           <w:lang w:val="en-US"/>
         </w:rPr>
       </w:pPr>
-      <w:bookmarkStart w:id="19" w:name="_Toc6263194"/>
+      <w:bookmarkStart w:id="18" w:name="_Toc6263194"/>
       <w:r>
         <w:rPr>
           <w:lang w:val="en-US"/>
@@ -3902,99 +3866,99 @@
         </w:rPr>
         <w:t>».</w:t>
       </w:r>
+      <w:bookmarkEnd w:id="18"/>
+      <w:r>
+        <w:rPr>
+          <w:lang w:val="en-US"/>
+        </w:rPr>
+        <w:t xml:space="preserve"> </w:t>
+      </w:r>
+    </w:p>
+    <w:p>
+      <w:pPr>
+        <w:pStyle w:val="Heading3"/>
+        <w:rPr>
+          <w:szCs w:val="28"/>
+        </w:rPr>
+      </w:pPr>
+      <w:r>
+        <w:rPr>
+          <w:szCs w:val="28"/>
+        </w:rPr>
+        <w:tab/>
+      </w:r>
+      <w:bookmarkStart w:id="19" w:name="_Toc6263195"/>
+      <w:r>
+        <w:rPr>
+          <w:szCs w:val="28"/>
+        </w:rPr>
+        <w:t xml:space="preserve">3.2.1 </w:t>
+      </w:r>
+      <w:proofErr w:type="spellStart"/>
+      <w:r>
+        <w:rPr>
+          <w:szCs w:val="28"/>
+        </w:rPr>
+        <w:t>Запуск</w:t>
+      </w:r>
+      <w:proofErr w:type="spellEnd"/>
+      <w:r>
+        <w:rPr>
+          <w:szCs w:val="28"/>
+        </w:rPr>
+        <w:t xml:space="preserve"> </w:t>
+      </w:r>
+      <w:proofErr w:type="spellStart"/>
+      <w:r>
+        <w:rPr>
+          <w:szCs w:val="28"/>
+        </w:rPr>
+        <w:t>серверной</w:t>
+      </w:r>
+      <w:proofErr w:type="spellEnd"/>
+      <w:r>
+        <w:rPr>
+          <w:szCs w:val="28"/>
+        </w:rPr>
+        <w:t xml:space="preserve"> </w:t>
+      </w:r>
+      <w:proofErr w:type="spellStart"/>
+      <w:r>
+        <w:rPr>
+          <w:szCs w:val="28"/>
+        </w:rPr>
+        <w:t>части</w:t>
+      </w:r>
+      <w:proofErr w:type="spellEnd"/>
+      <w:r>
+        <w:rPr>
+          <w:szCs w:val="28"/>
+          <w:lang w:val="ru-RU"/>
+        </w:rPr>
+        <w:t xml:space="preserve"> и </w:t>
+      </w:r>
+      <w:proofErr w:type="spellStart"/>
+      <w:r>
+        <w:rPr>
+          <w:szCs w:val="28"/>
+        </w:rPr>
+        <w:t>основного</w:t>
+      </w:r>
+      <w:proofErr w:type="spellEnd"/>
+      <w:r>
+        <w:rPr>
+          <w:szCs w:val="28"/>
+        </w:rPr>
+        <w:t xml:space="preserve"> </w:t>
+      </w:r>
+      <w:proofErr w:type="spellStart"/>
+      <w:r>
+        <w:rPr>
+          <w:szCs w:val="28"/>
+        </w:rPr>
+        <w:t>окна</w:t>
+      </w:r>
       <w:bookmarkEnd w:id="19"/>
-      <w:r>
-        <w:rPr>
-          <w:lang w:val="en-US"/>
-        </w:rPr>
-        <w:t xml:space="preserve"> </w:t>
-      </w:r>
-    </w:p>
-    <w:p>
-      <w:pPr>
-        <w:pStyle w:val="Heading3"/>
-        <w:rPr>
-          <w:szCs w:val="28"/>
-        </w:rPr>
-      </w:pPr>
-      <w:r>
-        <w:rPr>
-          <w:szCs w:val="28"/>
-        </w:rPr>
-        <w:tab/>
-      </w:r>
-      <w:bookmarkStart w:id="20" w:name="_Toc6263195"/>
-      <w:r>
-        <w:rPr>
-          <w:szCs w:val="28"/>
-        </w:rPr>
-        <w:t xml:space="preserve">3.2.1 </w:t>
-      </w:r>
-      <w:proofErr w:type="spellStart"/>
-      <w:r>
-        <w:rPr>
-          <w:szCs w:val="28"/>
-        </w:rPr>
-        <w:t>Запуск</w:t>
-      </w:r>
-      <w:proofErr w:type="spellEnd"/>
-      <w:r>
-        <w:rPr>
-          <w:szCs w:val="28"/>
-        </w:rPr>
-        <w:t xml:space="preserve"> </w:t>
-      </w:r>
-      <w:proofErr w:type="spellStart"/>
-      <w:r>
-        <w:rPr>
-          <w:szCs w:val="28"/>
-        </w:rPr>
-        <w:t>серверной</w:t>
-      </w:r>
-      <w:proofErr w:type="spellEnd"/>
-      <w:r>
-        <w:rPr>
-          <w:szCs w:val="28"/>
-        </w:rPr>
-        <w:t xml:space="preserve"> </w:t>
-      </w:r>
-      <w:proofErr w:type="spellStart"/>
-      <w:r>
-        <w:rPr>
-          <w:szCs w:val="28"/>
-        </w:rPr>
-        <w:t>части</w:t>
-      </w:r>
-      <w:proofErr w:type="spellEnd"/>
-      <w:r>
-        <w:rPr>
-          <w:szCs w:val="28"/>
-          <w:lang w:val="ru-RU"/>
-        </w:rPr>
-        <w:t xml:space="preserve"> и </w:t>
-      </w:r>
-      <w:proofErr w:type="spellStart"/>
-      <w:r>
-        <w:rPr>
-          <w:szCs w:val="28"/>
-        </w:rPr>
-        <w:t>основного</w:t>
-      </w:r>
-      <w:proofErr w:type="spellEnd"/>
-      <w:r>
-        <w:rPr>
-          <w:szCs w:val="28"/>
-        </w:rPr>
-        <w:t xml:space="preserve"> </w:t>
-      </w:r>
-      <w:proofErr w:type="spellStart"/>
-      <w:r>
-        <w:rPr>
-          <w:szCs w:val="28"/>
-        </w:rPr>
-        <w:t>окна</w:t>
-      </w:r>
-      <w:bookmarkEnd w:id="20"/>
       <w:proofErr w:type="spellEnd"/>
     </w:p>
     <w:p>
@@ -4154,24 +4118,8 @@
           <w:szCs w:val="20"/>
           <w:lang w:val="en-US"/>
         </w:rPr>
-        <w:t>bash start_server.sh</w:t>
-      </w:r>
-    </w:p>
-    <w:p>
-      <w:pPr>
-        <w:tabs>
-          <w:tab w:val="left" w:pos="900"/>
-        </w:tabs>
-        <w:spacing w:before="120" w:line="288" w:lineRule="auto"/>
-        <w:ind w:left="902" w:hanging="902"/>
-        <w:jc w:val="both"/>
-        <w:rPr>
-          <w:rFonts w:ascii="Courier New" w:hAnsi="Courier New" w:cs="Courier New"/>
-          <w:sz w:val="20"/>
-          <w:szCs w:val="20"/>
-          <w:lang w:val="en-US"/>
-        </w:rPr>
-      </w:pPr>
+        <w:t>start_server.sh</w:t>
+      </w:r>
     </w:p>
     <w:p>
       <w:pPr>
@@ -4228,6 +4176,20 @@
           <w:szCs w:val="28"/>
         </w:rPr>
         <w:t xml:space="preserve">» (Рис. 1). </w:t>
+      </w:r>
+      <w:r>
+        <w:rPr>
+          <w:szCs w:val="28"/>
+        </w:rPr>
+        <w:t>В случае, если главное окно не будет отображено</w:t>
+      </w:r>
+      <w:bookmarkStart w:id="20" w:name="_GoBack"/>
+      <w:bookmarkEnd w:id="20"/>
+      <w:r>
+        <w:rPr>
+          <w:szCs w:val="28"/>
+        </w:rPr>
+        <w:t>, перезагрузите страницу.</w:t>
       </w:r>
     </w:p>
     <w:p>
@@ -6689,14 +6651,6 @@
         <w:gridCol w:w="680"/>
       </w:tblGrid>
       <w:tr>
-        <w:tblPrEx>
-          <w:tblCellMar>
-            <w:top w:w="0" w:type="dxa"/>
-            <w:left w:w="0" w:type="dxa"/>
-            <w:bottom w:w="0" w:type="dxa"/>
-            <w:right w:w="0" w:type="dxa"/>
-          </w:tblCellMar>
-        </w:tblPrEx>
         <w:trPr>
           <w:cantSplit/>
           <w:trHeight w:hRule="exact" w:val="567"/>
@@ -6727,14 +6681,6 @@
         </w:tc>
       </w:tr>
       <w:tr>
-        <w:tblPrEx>
-          <w:tblCellMar>
-            <w:top w:w="0" w:type="dxa"/>
-            <w:left w:w="0" w:type="dxa"/>
-            <w:bottom w:w="0" w:type="dxa"/>
-            <w:right w:w="0" w:type="dxa"/>
-          </w:tblCellMar>
-        </w:tblPrEx>
         <w:trPr>
           <w:cantSplit/>
           <w:trHeight w:hRule="exact" w:val="340"/>
@@ -6803,21 +6749,7 @@
                 <w:i/>
                 <w:szCs w:val="28"/>
               </w:rPr>
-              <w:t>Всего листов (страниц) в д</w:t>
-            </w:r>
-            <w:r>
-              <w:rPr>
-                <w:i/>
-                <w:szCs w:val="28"/>
-              </w:rPr>
-              <w:t>о</w:t>
-            </w:r>
-            <w:r>
-              <w:rPr>
-                <w:i/>
-                <w:szCs w:val="28"/>
-              </w:rPr>
-              <w:t>кум.</w:t>
+              <w:t>Всего листов (страниц) в докум.</w:t>
             </w:r>
           </w:p>
         </w:tc>
@@ -6864,21 +6796,7 @@
                 <w:i/>
                 <w:szCs w:val="28"/>
               </w:rPr>
-              <w:t>докуме</w:t>
-            </w:r>
-            <w:r>
-              <w:rPr>
-                <w:i/>
-                <w:szCs w:val="28"/>
-              </w:rPr>
-              <w:t>н</w:t>
-            </w:r>
-            <w:r>
-              <w:rPr>
-                <w:i/>
-                <w:szCs w:val="28"/>
-              </w:rPr>
-              <w:t>та</w:t>
+              <w:t>документа</w:t>
             </w:r>
           </w:p>
         </w:tc>
@@ -6901,35 +6819,7 @@
                 <w:i/>
                 <w:szCs w:val="28"/>
               </w:rPr>
-              <w:t>Входящий № сопровод</w:t>
-            </w:r>
-            <w:r>
-              <w:rPr>
-                <w:i/>
-                <w:szCs w:val="28"/>
-              </w:rPr>
-              <w:t>и</w:t>
-            </w:r>
-            <w:r>
-              <w:rPr>
-                <w:i/>
-                <w:szCs w:val="28"/>
-              </w:rPr>
-              <w:t>тельного д</w:t>
-            </w:r>
-            <w:r>
-              <w:rPr>
-                <w:i/>
-                <w:szCs w:val="28"/>
-              </w:rPr>
-              <w:t>о</w:t>
-            </w:r>
-            <w:r>
-              <w:rPr>
-                <w:i/>
-                <w:szCs w:val="28"/>
-              </w:rPr>
-              <w:t>кум. и дата</w:t>
+              <w:t>Входящий № сопроводительного докум. и дата</w:t>
             </w:r>
           </w:p>
         </w:tc>
@@ -7001,14 +6891,6 @@
         </w:tc>
       </w:tr>
       <w:tr>
-        <w:tblPrEx>
-          <w:tblCellMar>
-            <w:top w:w="0" w:type="dxa"/>
-            <w:left w:w="0" w:type="dxa"/>
-            <w:bottom w:w="0" w:type="dxa"/>
-            <w:right w:w="0" w:type="dxa"/>
-          </w:tblCellMar>
-        </w:tblPrEx>
         <w:trPr>
           <w:cantSplit/>
           <w:trHeight w:hRule="exact" w:val="1077"/>
@@ -7044,21 +6926,7 @@
                 <w:i/>
                 <w:szCs w:val="28"/>
               </w:rPr>
-              <w:t>Измене</w:t>
-            </w:r>
-            <w:r>
-              <w:rPr>
-                <w:i/>
-                <w:szCs w:val="28"/>
-              </w:rPr>
-              <w:t>н</w:t>
-            </w:r>
-            <w:r>
-              <w:rPr>
-                <w:i/>
-                <w:szCs w:val="28"/>
-              </w:rPr>
-              <w:t>ных</w:t>
+              <w:t>Измененных</w:t>
             </w:r>
           </w:p>
         </w:tc>
@@ -7080,21 +6948,7 @@
                 <w:i/>
                 <w:szCs w:val="28"/>
               </w:rPr>
-              <w:t>Замене</w:t>
-            </w:r>
-            <w:r>
-              <w:rPr>
-                <w:i/>
-                <w:szCs w:val="28"/>
-              </w:rPr>
-              <w:t>н</w:t>
-            </w:r>
-            <w:r>
-              <w:rPr>
-                <w:i/>
-                <w:szCs w:val="28"/>
-              </w:rPr>
-              <w:t>ных</w:t>
+              <w:t>Замененных</w:t>
             </w:r>
           </w:p>
         </w:tc>
@@ -7138,21 +6992,7 @@
                 <w:i/>
                 <w:szCs w:val="28"/>
               </w:rPr>
-              <w:t>Аннулир</w:t>
-            </w:r>
-            <w:r>
-              <w:rPr>
-                <w:i/>
-                <w:szCs w:val="28"/>
-              </w:rPr>
-              <w:t>о</w:t>
-            </w:r>
-            <w:r>
-              <w:rPr>
-                <w:i/>
-                <w:szCs w:val="28"/>
-              </w:rPr>
-              <w:t>ванных</w:t>
+              <w:t>Аннулированных</w:t>
             </w:r>
           </w:p>
         </w:tc>
@@ -7223,14 +7063,6 @@
         </w:tc>
       </w:tr>
       <w:tr>
-        <w:tblPrEx>
-          <w:tblCellMar>
-            <w:top w:w="0" w:type="dxa"/>
-            <w:left w:w="0" w:type="dxa"/>
-            <w:bottom w:w="0" w:type="dxa"/>
-            <w:right w:w="0" w:type="dxa"/>
-          </w:tblCellMar>
-        </w:tblPrEx>
         <w:trPr>
           <w:trHeight w:hRule="exact" w:val="442"/>
         </w:trPr>
@@ -7356,14 +7188,6 @@
         </w:tc>
       </w:tr>
       <w:tr>
-        <w:tblPrEx>
-          <w:tblCellMar>
-            <w:top w:w="0" w:type="dxa"/>
-            <w:left w:w="0" w:type="dxa"/>
-            <w:bottom w:w="0" w:type="dxa"/>
-            <w:right w:w="0" w:type="dxa"/>
-          </w:tblCellMar>
-        </w:tblPrEx>
         <w:trPr>
           <w:trHeight w:hRule="exact" w:val="454"/>
         </w:trPr>
@@ -7489,14 +7313,6 @@
         </w:tc>
       </w:tr>
       <w:tr>
-        <w:tblPrEx>
-          <w:tblCellMar>
-            <w:top w:w="0" w:type="dxa"/>
-            <w:left w:w="0" w:type="dxa"/>
-            <w:bottom w:w="0" w:type="dxa"/>
-            <w:right w:w="0" w:type="dxa"/>
-          </w:tblCellMar>
-        </w:tblPrEx>
         <w:trPr>
           <w:trHeight w:hRule="exact" w:val="454"/>
         </w:trPr>
@@ -7622,14 +7438,6 @@
         </w:tc>
       </w:tr>
       <w:tr>
-        <w:tblPrEx>
-          <w:tblCellMar>
-            <w:top w:w="0" w:type="dxa"/>
-            <w:left w:w="0" w:type="dxa"/>
-            <w:bottom w:w="0" w:type="dxa"/>
-            <w:right w:w="0" w:type="dxa"/>
-          </w:tblCellMar>
-        </w:tblPrEx>
         <w:trPr>
           <w:trHeight w:hRule="exact" w:val="454"/>
         </w:trPr>
@@ -7755,14 +7563,6 @@
         </w:tc>
       </w:tr>
       <w:tr>
-        <w:tblPrEx>
-          <w:tblCellMar>
-            <w:top w:w="0" w:type="dxa"/>
-            <w:left w:w="0" w:type="dxa"/>
-            <w:bottom w:w="0" w:type="dxa"/>
-            <w:right w:w="0" w:type="dxa"/>
-          </w:tblCellMar>
-        </w:tblPrEx>
         <w:trPr>
           <w:trHeight w:hRule="exact" w:val="454"/>
         </w:trPr>
@@ -7888,14 +7688,6 @@
         </w:tc>
       </w:tr>
       <w:tr>
-        <w:tblPrEx>
-          <w:tblCellMar>
-            <w:top w:w="0" w:type="dxa"/>
-            <w:left w:w="0" w:type="dxa"/>
-            <w:bottom w:w="0" w:type="dxa"/>
-            <w:right w:w="0" w:type="dxa"/>
-          </w:tblCellMar>
-        </w:tblPrEx>
         <w:trPr>
           <w:trHeight w:hRule="exact" w:val="454"/>
         </w:trPr>
@@ -8021,14 +7813,6 @@
         </w:tc>
       </w:tr>
       <w:tr>
-        <w:tblPrEx>
-          <w:tblCellMar>
-            <w:top w:w="0" w:type="dxa"/>
-            <w:left w:w="0" w:type="dxa"/>
-            <w:bottom w:w="0" w:type="dxa"/>
-            <w:right w:w="0" w:type="dxa"/>
-          </w:tblCellMar>
-        </w:tblPrEx>
         <w:trPr>
           <w:trHeight w:hRule="exact" w:val="454"/>
         </w:trPr>
@@ -8154,14 +7938,6 @@
         </w:tc>
       </w:tr>
       <w:tr>
-        <w:tblPrEx>
-          <w:tblCellMar>
-            <w:top w:w="0" w:type="dxa"/>
-            <w:left w:w="0" w:type="dxa"/>
-            <w:bottom w:w="0" w:type="dxa"/>
-            <w:right w:w="0" w:type="dxa"/>
-          </w:tblCellMar>
-        </w:tblPrEx>
         <w:trPr>
           <w:trHeight w:hRule="exact" w:val="454"/>
         </w:trPr>
@@ -8287,14 +8063,6 @@
         </w:tc>
       </w:tr>
       <w:tr>
-        <w:tblPrEx>
-          <w:tblCellMar>
-            <w:top w:w="0" w:type="dxa"/>
-            <w:left w:w="0" w:type="dxa"/>
-            <w:bottom w:w="0" w:type="dxa"/>
-            <w:right w:w="0" w:type="dxa"/>
-          </w:tblCellMar>
-        </w:tblPrEx>
         <w:trPr>
           <w:trHeight w:hRule="exact" w:val="454"/>
         </w:trPr>
@@ -8420,14 +8188,6 @@
         </w:tc>
       </w:tr>
       <w:tr>
-        <w:tblPrEx>
-          <w:tblCellMar>
-            <w:top w:w="0" w:type="dxa"/>
-            <w:left w:w="0" w:type="dxa"/>
-            <w:bottom w:w="0" w:type="dxa"/>
-            <w:right w:w="0" w:type="dxa"/>
-          </w:tblCellMar>
-        </w:tblPrEx>
         <w:trPr>
           <w:trHeight w:hRule="exact" w:val="454"/>
         </w:trPr>
@@ -8553,14 +8313,6 @@
         </w:tc>
       </w:tr>
       <w:tr>
-        <w:tblPrEx>
-          <w:tblCellMar>
-            <w:top w:w="0" w:type="dxa"/>
-            <w:left w:w="0" w:type="dxa"/>
-            <w:bottom w:w="0" w:type="dxa"/>
-            <w:right w:w="0" w:type="dxa"/>
-          </w:tblCellMar>
-        </w:tblPrEx>
         <w:trPr>
           <w:trHeight w:hRule="exact" w:val="454"/>
         </w:trPr>
@@ -8686,14 +8438,6 @@
         </w:tc>
       </w:tr>
       <w:tr>
-        <w:tblPrEx>
-          <w:tblCellMar>
-            <w:top w:w="0" w:type="dxa"/>
-            <w:left w:w="0" w:type="dxa"/>
-            <w:bottom w:w="0" w:type="dxa"/>
-            <w:right w:w="0" w:type="dxa"/>
-          </w:tblCellMar>
-        </w:tblPrEx>
         <w:trPr>
           <w:trHeight w:hRule="exact" w:val="454"/>
         </w:trPr>
@@ -8819,14 +8563,6 @@
         </w:tc>
       </w:tr>
       <w:tr>
-        <w:tblPrEx>
-          <w:tblCellMar>
-            <w:top w:w="0" w:type="dxa"/>
-            <w:left w:w="0" w:type="dxa"/>
-            <w:bottom w:w="0" w:type="dxa"/>
-            <w:right w:w="0" w:type="dxa"/>
-          </w:tblCellMar>
-        </w:tblPrEx>
         <w:trPr>
           <w:trHeight w:hRule="exact" w:val="454"/>
         </w:trPr>
@@ -8952,14 +8688,6 @@
         </w:tc>
       </w:tr>
       <w:tr>
-        <w:tblPrEx>
-          <w:tblCellMar>
-            <w:top w:w="0" w:type="dxa"/>
-            <w:left w:w="0" w:type="dxa"/>
-            <w:bottom w:w="0" w:type="dxa"/>
-            <w:right w:w="0" w:type="dxa"/>
-          </w:tblCellMar>
-        </w:tblPrEx>
         <w:trPr>
           <w:trHeight w:hRule="exact" w:val="454"/>
         </w:trPr>
@@ -9085,14 +8813,6 @@
         </w:tc>
       </w:tr>
       <w:tr>
-        <w:tblPrEx>
-          <w:tblCellMar>
-            <w:top w:w="0" w:type="dxa"/>
-            <w:left w:w="0" w:type="dxa"/>
-            <w:bottom w:w="0" w:type="dxa"/>
-            <w:right w:w="0" w:type="dxa"/>
-          </w:tblCellMar>
-        </w:tblPrEx>
         <w:trPr>
           <w:trHeight w:hRule="exact" w:val="454"/>
         </w:trPr>
@@ -9218,14 +8938,6 @@
         </w:tc>
       </w:tr>
       <w:tr>
-        <w:tblPrEx>
-          <w:tblCellMar>
-            <w:top w:w="0" w:type="dxa"/>
-            <w:left w:w="0" w:type="dxa"/>
-            <w:bottom w:w="0" w:type="dxa"/>
-            <w:right w:w="0" w:type="dxa"/>
-          </w:tblCellMar>
-        </w:tblPrEx>
         <w:trPr>
           <w:trHeight w:hRule="exact" w:val="454"/>
         </w:trPr>
@@ -9351,14 +9063,6 @@
         </w:tc>
       </w:tr>
       <w:tr>
-        <w:tblPrEx>
-          <w:tblCellMar>
-            <w:top w:w="0" w:type="dxa"/>
-            <w:left w:w="0" w:type="dxa"/>
-            <w:bottom w:w="0" w:type="dxa"/>
-            <w:right w:w="0" w:type="dxa"/>
-          </w:tblCellMar>
-        </w:tblPrEx>
         <w:trPr>
           <w:trHeight w:hRule="exact" w:val="454"/>
         </w:trPr>
@@ -9484,14 +9188,6 @@
         </w:tc>
       </w:tr>
       <w:tr>
-        <w:tblPrEx>
-          <w:tblCellMar>
-            <w:top w:w="0" w:type="dxa"/>
-            <w:left w:w="0" w:type="dxa"/>
-            <w:bottom w:w="0" w:type="dxa"/>
-            <w:right w:w="0" w:type="dxa"/>
-          </w:tblCellMar>
-        </w:tblPrEx>
         <w:trPr>
           <w:trHeight w:hRule="exact" w:val="454"/>
         </w:trPr>
@@ -9617,14 +9313,6 @@
         </w:tc>
       </w:tr>
       <w:tr>
-        <w:tblPrEx>
-          <w:tblCellMar>
-            <w:top w:w="0" w:type="dxa"/>
-            <w:left w:w="0" w:type="dxa"/>
-            <w:bottom w:w="0" w:type="dxa"/>
-            <w:right w:w="0" w:type="dxa"/>
-          </w:tblCellMar>
-        </w:tblPrEx>
         <w:trPr>
           <w:trHeight w:hRule="exact" w:val="454"/>
         </w:trPr>
@@ -9750,14 +9438,6 @@
         </w:tc>
       </w:tr>
       <w:tr>
-        <w:tblPrEx>
-          <w:tblCellMar>
-            <w:top w:w="0" w:type="dxa"/>
-            <w:left w:w="0" w:type="dxa"/>
-            <w:bottom w:w="0" w:type="dxa"/>
-            <w:right w:w="0" w:type="dxa"/>
-          </w:tblCellMar>
-        </w:tblPrEx>
         <w:trPr>
           <w:trHeight w:hRule="exact" w:val="454"/>
         </w:trPr>
@@ -9883,14 +9563,6 @@
         </w:tc>
       </w:tr>
       <w:tr>
-        <w:tblPrEx>
-          <w:tblCellMar>
-            <w:top w:w="0" w:type="dxa"/>
-            <w:left w:w="0" w:type="dxa"/>
-            <w:bottom w:w="0" w:type="dxa"/>
-            <w:right w:w="0" w:type="dxa"/>
-          </w:tblCellMar>
-        </w:tblPrEx>
         <w:trPr>
           <w:trHeight w:hRule="exact" w:val="454"/>
         </w:trPr>
@@ -10016,14 +9688,6 @@
         </w:tc>
       </w:tr>
       <w:tr>
-        <w:tblPrEx>
-          <w:tblCellMar>
-            <w:top w:w="0" w:type="dxa"/>
-            <w:left w:w="0" w:type="dxa"/>
-            <w:bottom w:w="0" w:type="dxa"/>
-            <w:right w:w="0" w:type="dxa"/>
-          </w:tblCellMar>
-        </w:tblPrEx>
         <w:trPr>
           <w:trHeight w:hRule="exact" w:val="454"/>
         </w:trPr>
@@ -10149,14 +9813,6 @@
         </w:tc>
       </w:tr>
       <w:tr>
-        <w:tblPrEx>
-          <w:tblCellMar>
-            <w:top w:w="0" w:type="dxa"/>
-            <w:left w:w="0" w:type="dxa"/>
-            <w:bottom w:w="0" w:type="dxa"/>
-            <w:right w:w="0" w:type="dxa"/>
-          </w:tblCellMar>
-        </w:tblPrEx>
         <w:trPr>
           <w:trHeight w:hRule="exact" w:val="454"/>
         </w:trPr>
@@ -10282,14 +9938,6 @@
         </w:tc>
       </w:tr>
       <w:tr>
-        <w:tblPrEx>
-          <w:tblCellMar>
-            <w:top w:w="0" w:type="dxa"/>
-            <w:left w:w="0" w:type="dxa"/>
-            <w:bottom w:w="0" w:type="dxa"/>
-            <w:right w:w="0" w:type="dxa"/>
-          </w:tblCellMar>
-        </w:tblPrEx>
         <w:trPr>
           <w:trHeight w:hRule="exact" w:val="454"/>
         </w:trPr>
@@ -10415,14 +10063,6 @@
         </w:tc>
       </w:tr>
       <w:tr>
-        <w:tblPrEx>
-          <w:tblCellMar>
-            <w:top w:w="0" w:type="dxa"/>
-            <w:left w:w="0" w:type="dxa"/>
-            <w:bottom w:w="0" w:type="dxa"/>
-            <w:right w:w="0" w:type="dxa"/>
-          </w:tblCellMar>
-        </w:tblPrEx>
         <w:trPr>
           <w:trHeight w:hRule="exact" w:val="454"/>
         </w:trPr>

</xml_diff>